<commit_message>
Uniendo todo JOIN terminado
</commit_message>
<xml_diff>
--- a/auto02/MODELOS Y BASES DE DATOS.docx
+++ b/auto02/MODELOS Y BASES DE DATOS.docx
@@ -1104,7 +1104,6 @@
           <w:szCs w:val="22"/>
           <w:lang w:val="es-ES"/>
         </w:rPr>
-        <w:lastRenderedPageBreak/>
         <w:drawing>
           <wp:inline distT="0" distB="0" distL="0" distR="0">
             <wp:extent cx="5943600" cy="1697355"/>
@@ -1197,7 +1196,6 @@
           </wp:inline>
         </w:drawing>
       </w:r>
-      <w:bookmarkStart w:id="0" w:name="_GoBack"/>
       <w:r>
         <w:rPr>
           <w:rFonts w:ascii="Arial" w:hAnsi="Arial" w:cs="Arial"/>
@@ -1208,8 +1206,8 @@
         </w:rPr>
         <w:drawing>
           <wp:inline distT="0" distB="0" distL="0" distR="0">
-            <wp:extent cx="5943600" cy="2664460"/>
-            <wp:effectExtent l="0" t="0" r="0" b="2540"/>
+            <wp:extent cx="4360985" cy="1954989"/>
+            <wp:effectExtent l="0" t="0" r="0" b="1270"/>
             <wp:docPr id="6" name="Picture 6"/>
             <wp:cNvGraphicFramePr>
               <a:graphicFrameLocks xmlns:a="http://schemas.openxmlformats.org/drawingml/2006/main" noChangeAspect="1"/>
@@ -1236,7 +1234,7 @@
                   <pic:spPr>
                     <a:xfrm>
                       <a:off x="0" y="0"/>
-                      <a:ext cx="5943600" cy="2664460"/>
+                      <a:ext cx="4380515" cy="1963744"/>
                     </a:xfrm>
                     <a:prstGeom prst="rect">
                       <a:avLst/>
@@ -1248,7 +1246,892 @@
           </wp:inline>
         </w:drawing>
       </w:r>
+      <w:r>
+        <w:rPr>
+          <w:rFonts w:ascii="Arial" w:hAnsi="Arial" w:cs="Arial"/>
+          <w:noProof/>
+          <w:sz w:val="22"/>
+          <w:szCs w:val="22"/>
+          <w:lang w:val="es-ES"/>
+        </w:rPr>
+        <w:lastRenderedPageBreak/>
+        <w:drawing>
+          <wp:inline distT="0" distB="0" distL="0" distR="0">
+            <wp:extent cx="5943600" cy="1109980"/>
+            <wp:effectExtent l="0" t="0" r="0" b="0"/>
+            <wp:docPr id="7" name="Picture 7" descr="A screenshot of a cell phone&#10;&#10;Description automatically generated"/>
+            <wp:cNvGraphicFramePr>
+              <a:graphicFrameLocks xmlns:a="http://schemas.openxmlformats.org/drawingml/2006/main" noChangeAspect="1"/>
+            </wp:cNvGraphicFramePr>
+            <a:graphic xmlns:a="http://schemas.openxmlformats.org/drawingml/2006/main">
+              <a:graphicData uri="http://schemas.openxmlformats.org/drawingml/2006/picture">
+                <pic:pic xmlns:pic="http://schemas.openxmlformats.org/drawingml/2006/picture">
+                  <pic:nvPicPr>
+                    <pic:cNvPr id="7" name="Screen Shot 2019-02-13 at 7.50.49 PM.png"/>
+                    <pic:cNvPicPr/>
+                  </pic:nvPicPr>
+                  <pic:blipFill>
+                    <a:blip r:embed="rId13" cstate="print">
+                      <a:extLst>
+                        <a:ext uri="{28A0092B-C50C-407E-A947-70E740481C1C}">
+                          <a14:useLocalDpi xmlns:a14="http://schemas.microsoft.com/office/drawing/2010/main" val="0"/>
+                        </a:ext>
+                      </a:extLst>
+                    </a:blip>
+                    <a:stretch>
+                      <a:fillRect/>
+                    </a:stretch>
+                  </pic:blipFill>
+                  <pic:spPr>
+                    <a:xfrm>
+                      <a:off x="0" y="0"/>
+                      <a:ext cx="5943600" cy="1109980"/>
+                    </a:xfrm>
+                    <a:prstGeom prst="rect">
+                      <a:avLst/>
+                    </a:prstGeom>
+                  </pic:spPr>
+                </pic:pic>
+              </a:graphicData>
+            </a:graphic>
+          </wp:inline>
+        </w:drawing>
+      </w:r>
+      <w:r>
+        <w:rPr>
+          <w:rFonts w:ascii="Arial" w:hAnsi="Arial" w:cs="Arial"/>
+          <w:noProof/>
+          <w:sz w:val="22"/>
+          <w:szCs w:val="22"/>
+          <w:lang w:val="es-ES"/>
+        </w:rPr>
+        <w:drawing>
+          <wp:inline distT="0" distB="0" distL="0" distR="0">
+            <wp:extent cx="5943600" cy="1665605"/>
+            <wp:effectExtent l="0" t="0" r="0" b="0"/>
+            <wp:docPr id="8" name="Picture 8" descr="A screenshot of a cell phone&#10;&#10;Description automatically generated"/>
+            <wp:cNvGraphicFramePr>
+              <a:graphicFrameLocks xmlns:a="http://schemas.openxmlformats.org/drawingml/2006/main" noChangeAspect="1"/>
+            </wp:cNvGraphicFramePr>
+            <a:graphic xmlns:a="http://schemas.openxmlformats.org/drawingml/2006/main">
+              <a:graphicData uri="http://schemas.openxmlformats.org/drawingml/2006/picture">
+                <pic:pic xmlns:pic="http://schemas.openxmlformats.org/drawingml/2006/picture">
+                  <pic:nvPicPr>
+                    <pic:cNvPr id="8" name="Screen Shot 2019-02-13 at 7.55.06 PM.png"/>
+                    <pic:cNvPicPr/>
+                  </pic:nvPicPr>
+                  <pic:blipFill>
+                    <a:blip r:embed="rId14" cstate="print">
+                      <a:extLst>
+                        <a:ext uri="{28A0092B-C50C-407E-A947-70E740481C1C}">
+                          <a14:useLocalDpi xmlns:a14="http://schemas.microsoft.com/office/drawing/2010/main" val="0"/>
+                        </a:ext>
+                      </a:extLst>
+                    </a:blip>
+                    <a:stretch>
+                      <a:fillRect/>
+                    </a:stretch>
+                  </pic:blipFill>
+                  <pic:spPr>
+                    <a:xfrm>
+                      <a:off x="0" y="0"/>
+                      <a:ext cx="5943600" cy="1665605"/>
+                    </a:xfrm>
+                    <a:prstGeom prst="rect">
+                      <a:avLst/>
+                    </a:prstGeom>
+                  </pic:spPr>
+                </pic:pic>
+              </a:graphicData>
+            </a:graphic>
+          </wp:inline>
+        </w:drawing>
+      </w:r>
+      <w:r>
+        <w:rPr>
+          <w:rFonts w:ascii="Arial" w:hAnsi="Arial" w:cs="Arial"/>
+          <w:noProof/>
+          <w:sz w:val="22"/>
+          <w:szCs w:val="22"/>
+          <w:lang w:val="es-ES"/>
+        </w:rPr>
+        <w:drawing>
+          <wp:inline distT="0" distB="0" distL="0" distR="0">
+            <wp:extent cx="5943600" cy="1129030"/>
+            <wp:effectExtent l="0" t="0" r="0" b="1270"/>
+            <wp:docPr id="9" name="Picture 9" descr="A screenshot of a cell phone&#10;&#10;Description automatically generated"/>
+            <wp:cNvGraphicFramePr>
+              <a:graphicFrameLocks xmlns:a="http://schemas.openxmlformats.org/drawingml/2006/main" noChangeAspect="1"/>
+            </wp:cNvGraphicFramePr>
+            <a:graphic xmlns:a="http://schemas.openxmlformats.org/drawingml/2006/main">
+              <a:graphicData uri="http://schemas.openxmlformats.org/drawingml/2006/picture">
+                <pic:pic xmlns:pic="http://schemas.openxmlformats.org/drawingml/2006/picture">
+                  <pic:nvPicPr>
+                    <pic:cNvPr id="9" name="Screen Shot 2019-02-13 at 7.56.39 PM.png"/>
+                    <pic:cNvPicPr/>
+                  </pic:nvPicPr>
+                  <pic:blipFill>
+                    <a:blip r:embed="rId15" cstate="print">
+                      <a:extLst>
+                        <a:ext uri="{28A0092B-C50C-407E-A947-70E740481C1C}">
+                          <a14:useLocalDpi xmlns:a14="http://schemas.microsoft.com/office/drawing/2010/main" val="0"/>
+                        </a:ext>
+                      </a:extLst>
+                    </a:blip>
+                    <a:stretch>
+                      <a:fillRect/>
+                    </a:stretch>
+                  </pic:blipFill>
+                  <pic:spPr>
+                    <a:xfrm>
+                      <a:off x="0" y="0"/>
+                      <a:ext cx="5943600" cy="1129030"/>
+                    </a:xfrm>
+                    <a:prstGeom prst="rect">
+                      <a:avLst/>
+                    </a:prstGeom>
+                  </pic:spPr>
+                </pic:pic>
+              </a:graphicData>
+            </a:graphic>
+          </wp:inline>
+        </w:drawing>
+      </w:r>
+      <w:r>
+        <w:rPr>
+          <w:rFonts w:ascii="Arial" w:hAnsi="Arial" w:cs="Arial"/>
+          <w:noProof/>
+          <w:sz w:val="22"/>
+          <w:szCs w:val="22"/>
+          <w:lang w:val="es-ES"/>
+        </w:rPr>
+        <w:drawing>
+          <wp:inline distT="0" distB="0" distL="0" distR="0">
+            <wp:extent cx="5943600" cy="1007745"/>
+            <wp:effectExtent l="0" t="0" r="0" b="0"/>
+            <wp:docPr id="10" name="Picture 10" descr="A screenshot of a cell phone&#10;&#10;Description automatically generated"/>
+            <wp:cNvGraphicFramePr>
+              <a:graphicFrameLocks xmlns:a="http://schemas.openxmlformats.org/drawingml/2006/main" noChangeAspect="1"/>
+            </wp:cNvGraphicFramePr>
+            <a:graphic xmlns:a="http://schemas.openxmlformats.org/drawingml/2006/main">
+              <a:graphicData uri="http://schemas.openxmlformats.org/drawingml/2006/picture">
+                <pic:pic xmlns:pic="http://schemas.openxmlformats.org/drawingml/2006/picture">
+                  <pic:nvPicPr>
+                    <pic:cNvPr id="10" name="Screen Shot 2019-02-13 at 7.57.44 PM.png"/>
+                    <pic:cNvPicPr/>
+                  </pic:nvPicPr>
+                  <pic:blipFill>
+                    <a:blip r:embed="rId16" cstate="print">
+                      <a:extLst>
+                        <a:ext uri="{28A0092B-C50C-407E-A947-70E740481C1C}">
+                          <a14:useLocalDpi xmlns:a14="http://schemas.microsoft.com/office/drawing/2010/main" val="0"/>
+                        </a:ext>
+                      </a:extLst>
+                    </a:blip>
+                    <a:stretch>
+                      <a:fillRect/>
+                    </a:stretch>
+                  </pic:blipFill>
+                  <pic:spPr>
+                    <a:xfrm>
+                      <a:off x="0" y="0"/>
+                      <a:ext cx="5943600" cy="1007745"/>
+                    </a:xfrm>
+                    <a:prstGeom prst="rect">
+                      <a:avLst/>
+                    </a:prstGeom>
+                  </pic:spPr>
+                </pic:pic>
+              </a:graphicData>
+            </a:graphic>
+          </wp:inline>
+        </w:drawing>
+      </w:r>
+      <w:r>
+        <w:rPr>
+          <w:rFonts w:ascii="Arial" w:hAnsi="Arial" w:cs="Arial"/>
+          <w:noProof/>
+          <w:sz w:val="22"/>
+          <w:szCs w:val="22"/>
+          <w:lang w:val="es-ES"/>
+        </w:rPr>
+        <w:drawing>
+          <wp:inline distT="0" distB="0" distL="0" distR="0">
+            <wp:extent cx="5943600" cy="1107440"/>
+            <wp:effectExtent l="0" t="0" r="0" b="0"/>
+            <wp:docPr id="11" name="Picture 11" descr="A screenshot of a cell phone&#10;&#10;Description automatically generated"/>
+            <wp:cNvGraphicFramePr>
+              <a:graphicFrameLocks xmlns:a="http://schemas.openxmlformats.org/drawingml/2006/main" noChangeAspect="1"/>
+            </wp:cNvGraphicFramePr>
+            <a:graphic xmlns:a="http://schemas.openxmlformats.org/drawingml/2006/main">
+              <a:graphicData uri="http://schemas.openxmlformats.org/drawingml/2006/picture">
+                <pic:pic xmlns:pic="http://schemas.openxmlformats.org/drawingml/2006/picture">
+                  <pic:nvPicPr>
+                    <pic:cNvPr id="11" name="Screen Shot 2019-02-13 at 7.59.58 PM.png"/>
+                    <pic:cNvPicPr/>
+                  </pic:nvPicPr>
+                  <pic:blipFill>
+                    <a:blip r:embed="rId17" cstate="print">
+                      <a:extLst>
+                        <a:ext uri="{28A0092B-C50C-407E-A947-70E740481C1C}">
+                          <a14:useLocalDpi xmlns:a14="http://schemas.microsoft.com/office/drawing/2010/main" val="0"/>
+                        </a:ext>
+                      </a:extLst>
+                    </a:blip>
+                    <a:stretch>
+                      <a:fillRect/>
+                    </a:stretch>
+                  </pic:blipFill>
+                  <pic:spPr>
+                    <a:xfrm>
+                      <a:off x="0" y="0"/>
+                      <a:ext cx="5943600" cy="1107440"/>
+                    </a:xfrm>
+                    <a:prstGeom prst="rect">
+                      <a:avLst/>
+                    </a:prstGeom>
+                  </pic:spPr>
+                </pic:pic>
+              </a:graphicData>
+            </a:graphic>
+          </wp:inline>
+        </w:drawing>
+      </w:r>
+      <w:r>
+        <w:rPr>
+          <w:rFonts w:ascii="Arial" w:hAnsi="Arial" w:cs="Arial"/>
+          <w:noProof/>
+          <w:sz w:val="22"/>
+          <w:szCs w:val="22"/>
+          <w:lang w:val="es-ES"/>
+        </w:rPr>
+        <w:drawing>
+          <wp:inline distT="0" distB="0" distL="0" distR="0">
+            <wp:extent cx="5943600" cy="1082040"/>
+            <wp:effectExtent l="0" t="0" r="0" b="0"/>
+            <wp:docPr id="12" name="Picture 12" descr="A screenshot of a cell phone&#10;&#10;Description automatically generated"/>
+            <wp:cNvGraphicFramePr>
+              <a:graphicFrameLocks xmlns:a="http://schemas.openxmlformats.org/drawingml/2006/main" noChangeAspect="1"/>
+            </wp:cNvGraphicFramePr>
+            <a:graphic xmlns:a="http://schemas.openxmlformats.org/drawingml/2006/main">
+              <a:graphicData uri="http://schemas.openxmlformats.org/drawingml/2006/picture">
+                <pic:pic xmlns:pic="http://schemas.openxmlformats.org/drawingml/2006/picture">
+                  <pic:nvPicPr>
+                    <pic:cNvPr id="12" name="Screen Shot 2019-02-13 at 8.01.09 PM.png"/>
+                    <pic:cNvPicPr/>
+                  </pic:nvPicPr>
+                  <pic:blipFill>
+                    <a:blip r:embed="rId18" cstate="print">
+                      <a:extLst>
+                        <a:ext uri="{28A0092B-C50C-407E-A947-70E740481C1C}">
+                          <a14:useLocalDpi xmlns:a14="http://schemas.microsoft.com/office/drawing/2010/main" val="0"/>
+                        </a:ext>
+                      </a:extLst>
+                    </a:blip>
+                    <a:stretch>
+                      <a:fillRect/>
+                    </a:stretch>
+                  </pic:blipFill>
+                  <pic:spPr>
+                    <a:xfrm>
+                      <a:off x="0" y="0"/>
+                      <a:ext cx="5943600" cy="1082040"/>
+                    </a:xfrm>
+                    <a:prstGeom prst="rect">
+                      <a:avLst/>
+                    </a:prstGeom>
+                  </pic:spPr>
+                </pic:pic>
+              </a:graphicData>
+            </a:graphic>
+          </wp:inline>
+        </w:drawing>
+      </w:r>
+    </w:p>
+    <w:p>
+      <w:pPr>
+        <w:pStyle w:val="NormalWeb"/>
+        <w:shd w:val="clear" w:color="auto" w:fill="FFFFFF"/>
+        <w:rPr>
+          <w:rFonts w:ascii="Arial" w:hAnsi="Arial" w:cs="Arial"/>
+          <w:sz w:val="22"/>
+          <w:szCs w:val="22"/>
+          <w:lang w:val="es-ES"/>
+        </w:rPr>
+      </w:pPr>
+    </w:p>
+    <w:p>
+      <w:pPr>
+        <w:pStyle w:val="NormalWeb"/>
+        <w:shd w:val="clear" w:color="auto" w:fill="FFFFFF"/>
+        <w:rPr>
+          <w:rFonts w:ascii="Arial" w:hAnsi="Arial" w:cs="Arial"/>
+          <w:sz w:val="22"/>
+          <w:szCs w:val="22"/>
+          <w:lang w:val="es-ES"/>
+        </w:rPr>
+      </w:pPr>
+      <w:bookmarkStart w:id="0" w:name="_GoBack"/>
       <w:bookmarkEnd w:id="0"/>
+    </w:p>
+    <w:p>
+      <w:pPr>
+        <w:rPr>
+          <w:b/>
+          <w:sz w:val="40"/>
+        </w:rPr>
+      </w:pPr>
+      <w:r>
+        <w:rPr>
+          <w:b/>
+          <w:sz w:val="40"/>
+        </w:rPr>
+        <w:lastRenderedPageBreak/>
+        <w:t>More JOIN consultas</w:t>
+      </w:r>
+    </w:p>
+    <w:p>
+      <w:r>
+        <w:rPr>
+          <w:noProof/>
+        </w:rPr>
+        <w:drawing>
+          <wp:inline distT="0" distB="0" distL="0" distR="0" wp14:anchorId="753BAE4F" wp14:editId="0D9AF4B4">
+            <wp:extent cx="5943600" cy="1691005"/>
+            <wp:effectExtent l="0" t="0" r="0" b="4445"/>
+            <wp:docPr id="13" name="Picture 13"/>
+            <wp:cNvGraphicFramePr>
+              <a:graphicFrameLocks xmlns:a="http://schemas.openxmlformats.org/drawingml/2006/main" noChangeAspect="1"/>
+            </wp:cNvGraphicFramePr>
+            <a:graphic xmlns:a="http://schemas.openxmlformats.org/drawingml/2006/main">
+              <a:graphicData uri="http://schemas.openxmlformats.org/drawingml/2006/picture">
+                <pic:pic xmlns:pic="http://schemas.openxmlformats.org/drawingml/2006/picture">
+                  <pic:nvPicPr>
+                    <pic:cNvPr id="1" name="2D4110E.tmp"/>
+                    <pic:cNvPicPr/>
+                  </pic:nvPicPr>
+                  <pic:blipFill>
+                    <a:blip r:embed="rId19">
+                      <a:extLst>
+                        <a:ext uri="{28A0092B-C50C-407E-A947-70E740481C1C}">
+                          <a14:useLocalDpi xmlns:a14="http://schemas.microsoft.com/office/drawing/2010/main" val="0"/>
+                        </a:ext>
+                      </a:extLst>
+                    </a:blip>
+                    <a:stretch>
+                      <a:fillRect/>
+                    </a:stretch>
+                  </pic:blipFill>
+                  <pic:spPr>
+                    <a:xfrm>
+                      <a:off x="0" y="0"/>
+                      <a:ext cx="5943600" cy="1691005"/>
+                    </a:xfrm>
+                    <a:prstGeom prst="rect">
+                      <a:avLst/>
+                    </a:prstGeom>
+                  </pic:spPr>
+                </pic:pic>
+              </a:graphicData>
+            </a:graphic>
+          </wp:inline>
+        </w:drawing>
+      </w:r>
+    </w:p>
+    <w:p>
+      <w:r>
+        <w:rPr>
+          <w:noProof/>
+        </w:rPr>
+        <w:drawing>
+          <wp:inline distT="0" distB="0" distL="0" distR="0" wp14:anchorId="0CAA555E" wp14:editId="7D999E8F">
+            <wp:extent cx="5943600" cy="1781175"/>
+            <wp:effectExtent l="0" t="0" r="0" b="9525"/>
+            <wp:docPr id="14" name="Picture 14"/>
+            <wp:cNvGraphicFramePr>
+              <a:graphicFrameLocks xmlns:a="http://schemas.openxmlformats.org/drawingml/2006/main" noChangeAspect="1"/>
+            </wp:cNvGraphicFramePr>
+            <a:graphic xmlns:a="http://schemas.openxmlformats.org/drawingml/2006/main">
+              <a:graphicData uri="http://schemas.openxmlformats.org/drawingml/2006/picture">
+                <pic:pic xmlns:pic="http://schemas.openxmlformats.org/drawingml/2006/picture">
+                  <pic:nvPicPr>
+                    <pic:cNvPr id="2" name="2D4E70.tmp"/>
+                    <pic:cNvPicPr/>
+                  </pic:nvPicPr>
+                  <pic:blipFill>
+                    <a:blip r:embed="rId20">
+                      <a:extLst>
+                        <a:ext uri="{28A0092B-C50C-407E-A947-70E740481C1C}">
+                          <a14:useLocalDpi xmlns:a14="http://schemas.microsoft.com/office/drawing/2010/main" val="0"/>
+                        </a:ext>
+                      </a:extLst>
+                    </a:blip>
+                    <a:stretch>
+                      <a:fillRect/>
+                    </a:stretch>
+                  </pic:blipFill>
+                  <pic:spPr>
+                    <a:xfrm>
+                      <a:off x="0" y="0"/>
+                      <a:ext cx="5943600" cy="1781175"/>
+                    </a:xfrm>
+                    <a:prstGeom prst="rect">
+                      <a:avLst/>
+                    </a:prstGeom>
+                  </pic:spPr>
+                </pic:pic>
+              </a:graphicData>
+            </a:graphic>
+          </wp:inline>
+        </w:drawing>
+      </w:r>
+      <w:r>
+        <w:rPr>
+          <w:noProof/>
+        </w:rPr>
+        <w:drawing>
+          <wp:inline distT="0" distB="0" distL="0" distR="0" wp14:anchorId="0964C29F" wp14:editId="798B0C2C">
+            <wp:extent cx="5943600" cy="1866265"/>
+            <wp:effectExtent l="0" t="0" r="0" b="635"/>
+            <wp:docPr id="15" name="Picture 15"/>
+            <wp:cNvGraphicFramePr>
+              <a:graphicFrameLocks xmlns:a="http://schemas.openxmlformats.org/drawingml/2006/main" noChangeAspect="1"/>
+            </wp:cNvGraphicFramePr>
+            <a:graphic xmlns:a="http://schemas.openxmlformats.org/drawingml/2006/main">
+              <a:graphicData uri="http://schemas.openxmlformats.org/drawingml/2006/picture">
+                <pic:pic xmlns:pic="http://schemas.openxmlformats.org/drawingml/2006/picture">
+                  <pic:nvPicPr>
+                    <pic:cNvPr id="3" name="2D483EA.tmp"/>
+                    <pic:cNvPicPr/>
+                  </pic:nvPicPr>
+                  <pic:blipFill>
+                    <a:blip r:embed="rId21">
+                      <a:extLst>
+                        <a:ext uri="{28A0092B-C50C-407E-A947-70E740481C1C}">
+                          <a14:useLocalDpi xmlns:a14="http://schemas.microsoft.com/office/drawing/2010/main" val="0"/>
+                        </a:ext>
+                      </a:extLst>
+                    </a:blip>
+                    <a:stretch>
+                      <a:fillRect/>
+                    </a:stretch>
+                  </pic:blipFill>
+                  <pic:spPr>
+                    <a:xfrm>
+                      <a:off x="0" y="0"/>
+                      <a:ext cx="5943600" cy="1866265"/>
+                    </a:xfrm>
+                    <a:prstGeom prst="rect">
+                      <a:avLst/>
+                    </a:prstGeom>
+                  </pic:spPr>
+                </pic:pic>
+              </a:graphicData>
+            </a:graphic>
+          </wp:inline>
+        </w:drawing>
+      </w:r>
+    </w:p>
+    <w:p>
+      <w:r>
+        <w:rPr>
+          <w:noProof/>
+        </w:rPr>
+        <w:drawing>
+          <wp:inline distT="0" distB="0" distL="0" distR="0" wp14:anchorId="665EFFF3" wp14:editId="658DF2CE">
+            <wp:extent cx="5943600" cy="1701800"/>
+            <wp:effectExtent l="0" t="0" r="0" b="0"/>
+            <wp:docPr id="16" name="Picture 16"/>
+            <wp:cNvGraphicFramePr>
+              <a:graphicFrameLocks xmlns:a="http://schemas.openxmlformats.org/drawingml/2006/main" noChangeAspect="1"/>
+            </wp:cNvGraphicFramePr>
+            <a:graphic xmlns:a="http://schemas.openxmlformats.org/drawingml/2006/main">
+              <a:graphicData uri="http://schemas.openxmlformats.org/drawingml/2006/picture">
+                <pic:pic xmlns:pic="http://schemas.openxmlformats.org/drawingml/2006/picture">
+                  <pic:nvPicPr>
+                    <pic:cNvPr id="4" name="2D49627.tmp"/>
+                    <pic:cNvPicPr/>
+                  </pic:nvPicPr>
+                  <pic:blipFill>
+                    <a:blip r:embed="rId22">
+                      <a:extLst>
+                        <a:ext uri="{28A0092B-C50C-407E-A947-70E740481C1C}">
+                          <a14:useLocalDpi xmlns:a14="http://schemas.microsoft.com/office/drawing/2010/main" val="0"/>
+                        </a:ext>
+                      </a:extLst>
+                    </a:blip>
+                    <a:stretch>
+                      <a:fillRect/>
+                    </a:stretch>
+                  </pic:blipFill>
+                  <pic:spPr>
+                    <a:xfrm>
+                      <a:off x="0" y="0"/>
+                      <a:ext cx="5943600" cy="1701800"/>
+                    </a:xfrm>
+                    <a:prstGeom prst="rect">
+                      <a:avLst/>
+                    </a:prstGeom>
+                  </pic:spPr>
+                </pic:pic>
+              </a:graphicData>
+            </a:graphic>
+          </wp:inline>
+        </w:drawing>
+      </w:r>
+    </w:p>
+    <w:p>
+      <w:r>
+        <w:rPr>
+          <w:noProof/>
+        </w:rPr>
+        <w:lastRenderedPageBreak/>
+        <w:drawing>
+          <wp:inline distT="0" distB="0" distL="0" distR="0" wp14:anchorId="11A8A766" wp14:editId="0E2AB060">
+            <wp:extent cx="5943600" cy="1859915"/>
+            <wp:effectExtent l="0" t="0" r="0" b="6985"/>
+            <wp:docPr id="17" name="Picture 17"/>
+            <wp:cNvGraphicFramePr>
+              <a:graphicFrameLocks xmlns:a="http://schemas.openxmlformats.org/drawingml/2006/main" noChangeAspect="1"/>
+            </wp:cNvGraphicFramePr>
+            <a:graphic xmlns:a="http://schemas.openxmlformats.org/drawingml/2006/main">
+              <a:graphicData uri="http://schemas.openxmlformats.org/drawingml/2006/picture">
+                <pic:pic xmlns:pic="http://schemas.openxmlformats.org/drawingml/2006/picture">
+                  <pic:nvPicPr>
+                    <pic:cNvPr id="5" name="2D49A0B.tmp"/>
+                    <pic:cNvPicPr/>
+                  </pic:nvPicPr>
+                  <pic:blipFill>
+                    <a:blip r:embed="rId23">
+                      <a:extLst>
+                        <a:ext uri="{28A0092B-C50C-407E-A947-70E740481C1C}">
+                          <a14:useLocalDpi xmlns:a14="http://schemas.microsoft.com/office/drawing/2010/main" val="0"/>
+                        </a:ext>
+                      </a:extLst>
+                    </a:blip>
+                    <a:stretch>
+                      <a:fillRect/>
+                    </a:stretch>
+                  </pic:blipFill>
+                  <pic:spPr>
+                    <a:xfrm>
+                      <a:off x="0" y="0"/>
+                      <a:ext cx="5943600" cy="1859915"/>
+                    </a:xfrm>
+                    <a:prstGeom prst="rect">
+                      <a:avLst/>
+                    </a:prstGeom>
+                  </pic:spPr>
+                </pic:pic>
+              </a:graphicData>
+            </a:graphic>
+          </wp:inline>
+        </w:drawing>
+      </w:r>
+    </w:p>
+    <w:p/>
+    <w:p/>
+    <w:p>
+      <w:r>
+        <w:rPr>
+          <w:noProof/>
+        </w:rPr>
+        <w:drawing>
+          <wp:inline distT="0" distB="0" distL="0" distR="0" wp14:anchorId="16BD0ED2" wp14:editId="6DEE4DC0">
+            <wp:extent cx="5943600" cy="2656205"/>
+            <wp:effectExtent l="0" t="0" r="0" b="0"/>
+            <wp:docPr id="18" name="Picture 18"/>
+            <wp:cNvGraphicFramePr>
+              <a:graphicFrameLocks xmlns:a="http://schemas.openxmlformats.org/drawingml/2006/main" noChangeAspect="1"/>
+            </wp:cNvGraphicFramePr>
+            <a:graphic xmlns:a="http://schemas.openxmlformats.org/drawingml/2006/main">
+              <a:graphicData uri="http://schemas.openxmlformats.org/drawingml/2006/picture">
+                <pic:pic xmlns:pic="http://schemas.openxmlformats.org/drawingml/2006/picture">
+                  <pic:nvPicPr>
+                    <pic:cNvPr id="6" name="F68461C.tmp"/>
+                    <pic:cNvPicPr/>
+                  </pic:nvPicPr>
+                  <pic:blipFill>
+                    <a:blip r:embed="rId24">
+                      <a:extLst>
+                        <a:ext uri="{28A0092B-C50C-407E-A947-70E740481C1C}">
+                          <a14:useLocalDpi xmlns:a14="http://schemas.microsoft.com/office/drawing/2010/main" val="0"/>
+                        </a:ext>
+                      </a:extLst>
+                    </a:blip>
+                    <a:stretch>
+                      <a:fillRect/>
+                    </a:stretch>
+                  </pic:blipFill>
+                  <pic:spPr>
+                    <a:xfrm>
+                      <a:off x="0" y="0"/>
+                      <a:ext cx="5943600" cy="2656205"/>
+                    </a:xfrm>
+                    <a:prstGeom prst="rect">
+                      <a:avLst/>
+                    </a:prstGeom>
+                  </pic:spPr>
+                </pic:pic>
+              </a:graphicData>
+            </a:graphic>
+          </wp:inline>
+        </w:drawing>
+      </w:r>
+    </w:p>
+    <w:p>
+      <w:r>
+        <w:rPr>
+          <w:noProof/>
+        </w:rPr>
+        <w:drawing>
+          <wp:inline distT="0" distB="0" distL="0" distR="0" wp14:anchorId="6A29B92E" wp14:editId="5DB2126B">
+            <wp:extent cx="5943600" cy="2245995"/>
+            <wp:effectExtent l="0" t="0" r="0" b="1905"/>
+            <wp:docPr id="19" name="Picture 19"/>
+            <wp:cNvGraphicFramePr>
+              <a:graphicFrameLocks xmlns:a="http://schemas.openxmlformats.org/drawingml/2006/main" noChangeAspect="1"/>
+            </wp:cNvGraphicFramePr>
+            <a:graphic xmlns:a="http://schemas.openxmlformats.org/drawingml/2006/main">
+              <a:graphicData uri="http://schemas.openxmlformats.org/drawingml/2006/picture">
+                <pic:pic xmlns:pic="http://schemas.openxmlformats.org/drawingml/2006/picture">
+                  <pic:nvPicPr>
+                    <pic:cNvPr id="7" name="F68E10.tmp"/>
+                    <pic:cNvPicPr/>
+                  </pic:nvPicPr>
+                  <pic:blipFill>
+                    <a:blip r:embed="rId25">
+                      <a:extLst>
+                        <a:ext uri="{28A0092B-C50C-407E-A947-70E740481C1C}">
+                          <a14:useLocalDpi xmlns:a14="http://schemas.microsoft.com/office/drawing/2010/main" val="0"/>
+                        </a:ext>
+                      </a:extLst>
+                    </a:blip>
+                    <a:stretch>
+                      <a:fillRect/>
+                    </a:stretch>
+                  </pic:blipFill>
+                  <pic:spPr>
+                    <a:xfrm>
+                      <a:off x="0" y="0"/>
+                      <a:ext cx="5943600" cy="2245995"/>
+                    </a:xfrm>
+                    <a:prstGeom prst="rect">
+                      <a:avLst/>
+                    </a:prstGeom>
+                  </pic:spPr>
+                </pic:pic>
+              </a:graphicData>
+            </a:graphic>
+          </wp:inline>
+        </w:drawing>
+      </w:r>
+    </w:p>
+    <w:p>
+      <w:r>
+        <w:rPr>
+          <w:noProof/>
+        </w:rPr>
+        <w:lastRenderedPageBreak/>
+        <w:drawing>
+          <wp:inline distT="0" distB="0" distL="0" distR="0" wp14:anchorId="1379849E" wp14:editId="37E14A89">
+            <wp:extent cx="5943600" cy="1943100"/>
+            <wp:effectExtent l="0" t="0" r="0" b="0"/>
+            <wp:docPr id="20" name="Picture 20"/>
+            <wp:cNvGraphicFramePr>
+              <a:graphicFrameLocks xmlns:a="http://schemas.openxmlformats.org/drawingml/2006/main" noChangeAspect="1"/>
+            </wp:cNvGraphicFramePr>
+            <a:graphic xmlns:a="http://schemas.openxmlformats.org/drawingml/2006/main">
+              <a:graphicData uri="http://schemas.openxmlformats.org/drawingml/2006/picture">
+                <pic:pic xmlns:pic="http://schemas.openxmlformats.org/drawingml/2006/picture">
+                  <pic:nvPicPr>
+                    <pic:cNvPr id="8" name="F6836C3.tmp"/>
+                    <pic:cNvPicPr/>
+                  </pic:nvPicPr>
+                  <pic:blipFill>
+                    <a:blip r:embed="rId26">
+                      <a:extLst>
+                        <a:ext uri="{28A0092B-C50C-407E-A947-70E740481C1C}">
+                          <a14:useLocalDpi xmlns:a14="http://schemas.microsoft.com/office/drawing/2010/main" val="0"/>
+                        </a:ext>
+                      </a:extLst>
+                    </a:blip>
+                    <a:stretch>
+                      <a:fillRect/>
+                    </a:stretch>
+                  </pic:blipFill>
+                  <pic:spPr>
+                    <a:xfrm>
+                      <a:off x="0" y="0"/>
+                      <a:ext cx="5943600" cy="1943100"/>
+                    </a:xfrm>
+                    <a:prstGeom prst="rect">
+                      <a:avLst/>
+                    </a:prstGeom>
+                  </pic:spPr>
+                </pic:pic>
+              </a:graphicData>
+            </a:graphic>
+          </wp:inline>
+        </w:drawing>
+      </w:r>
+    </w:p>
+    <w:p>
+      <w:r>
+        <w:rPr>
+          <w:noProof/>
+        </w:rPr>
+        <w:drawing>
+          <wp:inline distT="0" distB="0" distL="0" distR="0" wp14:anchorId="58F538E5" wp14:editId="52947BD6">
+            <wp:extent cx="5943600" cy="2086610"/>
+            <wp:effectExtent l="0" t="0" r="0" b="8890"/>
+            <wp:docPr id="21" name="Picture 21"/>
+            <wp:cNvGraphicFramePr>
+              <a:graphicFrameLocks xmlns:a="http://schemas.openxmlformats.org/drawingml/2006/main" noChangeAspect="1"/>
+            </wp:cNvGraphicFramePr>
+            <a:graphic xmlns:a="http://schemas.openxmlformats.org/drawingml/2006/main">
+              <a:graphicData uri="http://schemas.openxmlformats.org/drawingml/2006/picture">
+                <pic:pic xmlns:pic="http://schemas.openxmlformats.org/drawingml/2006/picture">
+                  <pic:nvPicPr>
+                    <pic:cNvPr id="9" name="F68CAC2.tmp"/>
+                    <pic:cNvPicPr/>
+                  </pic:nvPicPr>
+                  <pic:blipFill>
+                    <a:blip r:embed="rId27">
+                      <a:extLst>
+                        <a:ext uri="{28A0092B-C50C-407E-A947-70E740481C1C}">
+                          <a14:useLocalDpi xmlns:a14="http://schemas.microsoft.com/office/drawing/2010/main" val="0"/>
+                        </a:ext>
+                      </a:extLst>
+                    </a:blip>
+                    <a:stretch>
+                      <a:fillRect/>
+                    </a:stretch>
+                  </pic:blipFill>
+                  <pic:spPr>
+                    <a:xfrm>
+                      <a:off x="0" y="0"/>
+                      <a:ext cx="5943600" cy="2086610"/>
+                    </a:xfrm>
+                    <a:prstGeom prst="rect">
+                      <a:avLst/>
+                    </a:prstGeom>
+                  </pic:spPr>
+                </pic:pic>
+              </a:graphicData>
+            </a:graphic>
+          </wp:inline>
+        </w:drawing>
+      </w:r>
+    </w:p>
+    <w:p>
+      <w:r>
+        <w:rPr>
+          <w:noProof/>
+        </w:rPr>
+        <w:drawing>
+          <wp:inline distT="0" distB="0" distL="0" distR="0" wp14:anchorId="255FA7FF" wp14:editId="61BCA0A6">
+            <wp:extent cx="5943600" cy="1594485"/>
+            <wp:effectExtent l="0" t="0" r="0" b="5715"/>
+            <wp:docPr id="22" name="Picture 22"/>
+            <wp:cNvGraphicFramePr>
+              <a:graphicFrameLocks xmlns:a="http://schemas.openxmlformats.org/drawingml/2006/main" noChangeAspect="1"/>
+            </wp:cNvGraphicFramePr>
+            <a:graphic xmlns:a="http://schemas.openxmlformats.org/drawingml/2006/main">
+              <a:graphicData uri="http://schemas.openxmlformats.org/drawingml/2006/picture">
+                <pic:pic xmlns:pic="http://schemas.openxmlformats.org/drawingml/2006/picture">
+                  <pic:nvPicPr>
+                    <pic:cNvPr id="10" name="F686BD2.tmp"/>
+                    <pic:cNvPicPr/>
+                  </pic:nvPicPr>
+                  <pic:blipFill>
+                    <a:blip r:embed="rId28">
+                      <a:extLst>
+                        <a:ext uri="{28A0092B-C50C-407E-A947-70E740481C1C}">
+                          <a14:useLocalDpi xmlns:a14="http://schemas.microsoft.com/office/drawing/2010/main" val="0"/>
+                        </a:ext>
+                      </a:extLst>
+                    </a:blip>
+                    <a:stretch>
+                      <a:fillRect/>
+                    </a:stretch>
+                  </pic:blipFill>
+                  <pic:spPr>
+                    <a:xfrm>
+                      <a:off x="0" y="0"/>
+                      <a:ext cx="5943600" cy="1594485"/>
+                    </a:xfrm>
+                    <a:prstGeom prst="rect">
+                      <a:avLst/>
+                    </a:prstGeom>
+                  </pic:spPr>
+                </pic:pic>
+              </a:graphicData>
+            </a:graphic>
+          </wp:inline>
+        </w:drawing>
+      </w:r>
+    </w:p>
+    <w:p>
+      <w:r>
+        <w:rPr>
+          <w:noProof/>
+        </w:rPr>
+        <w:lastRenderedPageBreak/>
+        <w:drawing>
+          <wp:inline distT="0" distB="0" distL="0" distR="0" wp14:anchorId="1C6BF74B" wp14:editId="74FABCCD">
+            <wp:extent cx="5943600" cy="2595880"/>
+            <wp:effectExtent l="0" t="0" r="0" b="0"/>
+            <wp:docPr id="23" name="Picture 23"/>
+            <wp:cNvGraphicFramePr>
+              <a:graphicFrameLocks xmlns:a="http://schemas.openxmlformats.org/drawingml/2006/main" noChangeAspect="1"/>
+            </wp:cNvGraphicFramePr>
+            <a:graphic xmlns:a="http://schemas.openxmlformats.org/drawingml/2006/main">
+              <a:graphicData uri="http://schemas.openxmlformats.org/drawingml/2006/picture">
+                <pic:pic xmlns:pic="http://schemas.openxmlformats.org/drawingml/2006/picture">
+                  <pic:nvPicPr>
+                    <pic:cNvPr id="11" name="F6820EE.tmp"/>
+                    <pic:cNvPicPr/>
+                  </pic:nvPicPr>
+                  <pic:blipFill>
+                    <a:blip r:embed="rId29">
+                      <a:extLst>
+                        <a:ext uri="{28A0092B-C50C-407E-A947-70E740481C1C}">
+                          <a14:useLocalDpi xmlns:a14="http://schemas.microsoft.com/office/drawing/2010/main" val="0"/>
+                        </a:ext>
+                      </a:extLst>
+                    </a:blip>
+                    <a:stretch>
+                      <a:fillRect/>
+                    </a:stretch>
+                  </pic:blipFill>
+                  <pic:spPr>
+                    <a:xfrm>
+                      <a:off x="0" y="0"/>
+                      <a:ext cx="5943600" cy="2595880"/>
+                    </a:xfrm>
+                    <a:prstGeom prst="rect">
+                      <a:avLst/>
+                    </a:prstGeom>
+                  </pic:spPr>
+                </pic:pic>
+              </a:graphicData>
+            </a:graphic>
+          </wp:inline>
+        </w:drawing>
+      </w:r>
+    </w:p>
+    <w:p>
+      <w:pPr>
+        <w:pStyle w:val="NormalWeb"/>
+        <w:shd w:val="clear" w:color="auto" w:fill="FFFFFF"/>
+        <w:rPr>
+          <w:rFonts w:ascii="Arial" w:hAnsi="Arial" w:cs="Arial"/>
+          <w:sz w:val="22"/>
+          <w:szCs w:val="22"/>
+          <w:lang w:val="es-ES"/>
+        </w:rPr>
+      </w:pPr>
     </w:p>
     <w:sectPr>
       <w:pgSz w:w="12240" w:h="15840"/>
@@ -2205,6 +3088,37 @@
       <w:lang w:val="en-US"/>
     </w:rPr>
   </w:style>
+  <w:style w:type="paragraph" w:styleId="BalloonText">
+    <w:name w:val="Balloon Text"/>
+    <w:basedOn w:val="Normal"/>
+    <w:link w:val="BalloonTextChar"/>
+    <w:uiPriority w:val="99"/>
+    <w:semiHidden/>
+    <w:unhideWhenUsed/>
+    <w:rsid w:val="00F24275"/>
+    <w:pPr>
+      <w:spacing w:after="0" w:line="240" w:lineRule="auto"/>
+    </w:pPr>
+    <w:rPr>
+      <w:rFonts w:ascii="Times New Roman" w:hAnsi="Times New Roman" w:cs="Times New Roman"/>
+      <w:sz w:val="18"/>
+      <w:szCs w:val="18"/>
+    </w:rPr>
+  </w:style>
+  <w:style w:type="character" w:customStyle="1" w:styleId="BalloonTextChar">
+    <w:name w:val="Balloon Text Char"/>
+    <w:basedOn w:val="DefaultParagraphFont"/>
+    <w:link w:val="BalloonText"/>
+    <w:uiPriority w:val="99"/>
+    <w:semiHidden/>
+    <w:rsid w:val="00F24275"/>
+    <w:rPr>
+      <w:rFonts w:ascii="Times New Roman" w:hAnsi="Times New Roman" w:cs="Times New Roman"/>
+      <w:sz w:val="18"/>
+      <w:szCs w:val="18"/>
+      <w:lang w:val="es-CO"/>
+    </w:rPr>
+  </w:style>
 </w:styles>
 </file>
 

</xml_diff>